<commit_message>
Funcion obtener provincia aniadida
</commit_message>
<xml_diff>
--- a/placas/reto 35 krakedev.docx
+++ b/placas/reto 35 krakedev.docx
@@ -8,18 +8,18 @@
           <w:noProof/>
         </w:rPr>
         <w:drawing>
-          <wp:anchor distT="0" distB="0" distL="114300" distR="114300" simplePos="0" relativeHeight="251660288" behindDoc="0" locked="0" layoutInCell="1" allowOverlap="1" wp14:anchorId="7C27C0E2" wp14:editId="30764A44">
+          <wp:anchor distT="0" distB="0" distL="114300" distR="114300" simplePos="0" relativeHeight="251665408" behindDoc="0" locked="0" layoutInCell="1" allowOverlap="1" wp14:anchorId="3EF9E970" wp14:editId="67C93BEA">
             <wp:simplePos x="0" y="0"/>
-            <wp:positionH relativeFrom="margin">
-              <wp:posOffset>630555</wp:posOffset>
+            <wp:positionH relativeFrom="page">
+              <wp:align>right</wp:align>
             </wp:positionH>
             <wp:positionV relativeFrom="paragraph">
-              <wp:posOffset>5605780</wp:posOffset>
+              <wp:posOffset>-899795</wp:posOffset>
             </wp:positionV>
-            <wp:extent cx="4140000" cy="2091943"/>
-            <wp:effectExtent l="0" t="0" r="0" b="3810"/>
+            <wp:extent cx="3600000" cy="1822222"/>
+            <wp:effectExtent l="0" t="0" r="635" b="6985"/>
             <wp:wrapNone/>
-            <wp:docPr id="4" name="Imagen 4"/>
+            <wp:docPr id="8" name="Imagen 8"/>
             <wp:cNvGraphicFramePr>
               <a:graphicFrameLocks xmlns:a="http://schemas.openxmlformats.org/drawingml/2006/main" noChangeAspect="1"/>
             </wp:cNvGraphicFramePr>
@@ -27,7 +27,7 @@
               <a:graphicData uri="http://schemas.openxmlformats.org/drawingml/2006/picture">
                 <pic:pic xmlns:pic="http://schemas.openxmlformats.org/drawingml/2006/picture">
                   <pic:nvPicPr>
-                    <pic:cNvPr id="0" name="Picture 4"/>
+                    <pic:cNvPr id="0" name="Picture 3"/>
                     <pic:cNvPicPr>
                       <a:picLocks noChangeAspect="1" noChangeArrowheads="1"/>
                     </pic:cNvPicPr>
@@ -48,7 +48,7 @@
                   <pic:spPr bwMode="auto">
                     <a:xfrm>
                       <a:off x="0" y="0"/>
-                      <a:ext cx="4140000" cy="2091943"/>
+                      <a:ext cx="3600000" cy="1822222"/>
                     </a:xfrm>
                     <a:prstGeom prst="rect">
                       <a:avLst/>
@@ -75,18 +75,18 @@
           <w:noProof/>
         </w:rPr>
         <w:drawing>
-          <wp:anchor distT="0" distB="0" distL="114300" distR="114300" simplePos="0" relativeHeight="251659264" behindDoc="0" locked="0" layoutInCell="1" allowOverlap="1" wp14:anchorId="13441C1D" wp14:editId="0A7E75B5">
+          <wp:anchor distT="0" distB="0" distL="114300" distR="114300" simplePos="0" relativeHeight="251666432" behindDoc="0" locked="0" layoutInCell="1" allowOverlap="1" wp14:anchorId="348F8B7E" wp14:editId="60383800">
             <wp:simplePos x="0" y="0"/>
-            <wp:positionH relativeFrom="margin">
-              <wp:align>center</wp:align>
+            <wp:positionH relativeFrom="page">
+              <wp:align>left</wp:align>
             </wp:positionH>
             <wp:positionV relativeFrom="paragraph">
-              <wp:posOffset>7777480</wp:posOffset>
+              <wp:posOffset>-899795</wp:posOffset>
             </wp:positionV>
-            <wp:extent cx="4140000" cy="1996855"/>
-            <wp:effectExtent l="0" t="0" r="0" b="3810"/>
+            <wp:extent cx="3600000" cy="1793651"/>
+            <wp:effectExtent l="0" t="0" r="635" b="0"/>
             <wp:wrapNone/>
-            <wp:docPr id="2" name="Imagen 2"/>
+            <wp:docPr id="9" name="Imagen 9"/>
             <wp:cNvGraphicFramePr>
               <a:graphicFrameLocks xmlns:a="http://schemas.openxmlformats.org/drawingml/2006/main" noChangeAspect="1"/>
             </wp:cNvGraphicFramePr>
@@ -94,7 +94,7 @@
               <a:graphicData uri="http://schemas.openxmlformats.org/drawingml/2006/picture">
                 <pic:pic xmlns:pic="http://schemas.openxmlformats.org/drawingml/2006/picture">
                   <pic:nvPicPr>
-                    <pic:cNvPr id="0" name="Picture 2"/>
+                    <pic:cNvPr id="0" name="Picture 4"/>
                     <pic:cNvPicPr>
                       <a:picLocks noChangeAspect="1" noChangeArrowheads="1"/>
                     </pic:cNvPicPr>
@@ -115,7 +115,240 @@
                   <pic:spPr bwMode="auto">
                     <a:xfrm>
                       <a:off x="0" y="0"/>
-                      <a:ext cx="4140000" cy="1996855"/>
+                      <a:ext cx="3600000" cy="1793651"/>
+                    </a:xfrm>
+                    <a:prstGeom prst="rect">
+                      <a:avLst/>
+                    </a:prstGeom>
+                    <a:noFill/>
+                    <a:ln>
+                      <a:noFill/>
+                    </a:ln>
+                  </pic:spPr>
+                </pic:pic>
+              </a:graphicData>
+            </a:graphic>
+            <wp14:sizeRelH relativeFrom="page">
+              <wp14:pctWidth>0</wp14:pctWidth>
+            </wp14:sizeRelH>
+            <wp14:sizeRelV relativeFrom="page">
+              <wp14:pctHeight>0</wp14:pctHeight>
+            </wp14:sizeRelV>
+          </wp:anchor>
+        </w:drawing>
+      </w:r>
+    </w:p>
+    <w:p/>
+    <w:p>
+      <w:r>
+        <w:rPr>
+          <w:noProof/>
+        </w:rPr>
+        <w:drawing>
+          <wp:anchor distT="0" distB="0" distL="114300" distR="114300" simplePos="0" relativeHeight="251664384" behindDoc="0" locked="0" layoutInCell="1" allowOverlap="1" wp14:anchorId="3A11A65F" wp14:editId="0C923642">
+            <wp:simplePos x="0" y="0"/>
+            <wp:positionH relativeFrom="page">
+              <wp:align>left</wp:align>
+            </wp:positionH>
+            <wp:positionV relativeFrom="paragraph">
+              <wp:posOffset>380365</wp:posOffset>
+            </wp:positionV>
+            <wp:extent cx="3600000" cy="1800000"/>
+            <wp:effectExtent l="0" t="0" r="635" b="0"/>
+            <wp:wrapNone/>
+            <wp:docPr id="7" name="Imagen 7"/>
+            <wp:cNvGraphicFramePr>
+              <a:graphicFrameLocks xmlns:a="http://schemas.openxmlformats.org/drawingml/2006/main" noChangeAspect="1"/>
+            </wp:cNvGraphicFramePr>
+            <a:graphic xmlns:a="http://schemas.openxmlformats.org/drawingml/2006/main">
+              <a:graphicData uri="http://schemas.openxmlformats.org/drawingml/2006/picture">
+                <pic:pic xmlns:pic="http://schemas.openxmlformats.org/drawingml/2006/picture">
+                  <pic:nvPicPr>
+                    <pic:cNvPr id="0" name="Picture 2"/>
+                    <pic:cNvPicPr>
+                      <a:picLocks noChangeAspect="1" noChangeArrowheads="1"/>
+                    </pic:cNvPicPr>
+                  </pic:nvPicPr>
+                  <pic:blipFill>
+                    <a:blip r:embed="rId6" cstate="print">
+                      <a:extLst>
+                        <a:ext uri="{28A0092B-C50C-407E-A947-70E740481C1C}">
+                          <a14:useLocalDpi xmlns:a14="http://schemas.microsoft.com/office/drawing/2010/main" val="0"/>
+                        </a:ext>
+                      </a:extLst>
+                    </a:blip>
+                    <a:srcRect/>
+                    <a:stretch>
+                      <a:fillRect/>
+                    </a:stretch>
+                  </pic:blipFill>
+                  <pic:spPr bwMode="auto">
+                    <a:xfrm>
+                      <a:off x="0" y="0"/>
+                      <a:ext cx="3600000" cy="1800000"/>
+                    </a:xfrm>
+                    <a:prstGeom prst="rect">
+                      <a:avLst/>
+                    </a:prstGeom>
+                    <a:noFill/>
+                    <a:ln>
+                      <a:noFill/>
+                    </a:ln>
+                  </pic:spPr>
+                </pic:pic>
+              </a:graphicData>
+            </a:graphic>
+            <wp14:sizeRelH relativeFrom="page">
+              <wp14:pctWidth>0</wp14:pctWidth>
+            </wp14:sizeRelH>
+            <wp14:sizeRelV relativeFrom="page">
+              <wp14:pctHeight>0</wp14:pctHeight>
+            </wp14:sizeRelV>
+          </wp:anchor>
+        </w:drawing>
+      </w:r>
+    </w:p>
+    <w:p>
+      <w:r>
+        <w:rPr>
+          <w:noProof/>
+        </w:rPr>
+        <w:drawing>
+          <wp:anchor distT="0" distB="0" distL="114300" distR="114300" simplePos="0" relativeHeight="251663360" behindDoc="0" locked="0" layoutInCell="1" allowOverlap="1" wp14:anchorId="51F556C7" wp14:editId="010088F1">
+            <wp:simplePos x="0" y="0"/>
+            <wp:positionH relativeFrom="page">
+              <wp:align>right</wp:align>
+            </wp:positionH>
+            <wp:positionV relativeFrom="paragraph">
+              <wp:posOffset>34925</wp:posOffset>
+            </wp:positionV>
+            <wp:extent cx="3600000" cy="1815873"/>
+            <wp:effectExtent l="0" t="0" r="635" b="0"/>
+            <wp:wrapNone/>
+            <wp:docPr id="6" name="Imagen 6"/>
+            <wp:cNvGraphicFramePr>
+              <a:graphicFrameLocks xmlns:a="http://schemas.openxmlformats.org/drawingml/2006/main" noChangeAspect="1"/>
+            </wp:cNvGraphicFramePr>
+            <a:graphic xmlns:a="http://schemas.openxmlformats.org/drawingml/2006/main">
+              <a:graphicData uri="http://schemas.openxmlformats.org/drawingml/2006/picture">
+                <pic:pic xmlns:pic="http://schemas.openxmlformats.org/drawingml/2006/picture">
+                  <pic:nvPicPr>
+                    <pic:cNvPr id="0" name="Picture 1"/>
+                    <pic:cNvPicPr>
+                      <a:picLocks noChangeAspect="1" noChangeArrowheads="1"/>
+                    </pic:cNvPicPr>
+                  </pic:nvPicPr>
+                  <pic:blipFill>
+                    <a:blip r:embed="rId7" cstate="print">
+                      <a:extLst>
+                        <a:ext uri="{28A0092B-C50C-407E-A947-70E740481C1C}">
+                          <a14:useLocalDpi xmlns:a14="http://schemas.microsoft.com/office/drawing/2010/main" val="0"/>
+                        </a:ext>
+                      </a:extLst>
+                    </a:blip>
+                    <a:srcRect/>
+                    <a:stretch>
+                      <a:fillRect/>
+                    </a:stretch>
+                  </pic:blipFill>
+                  <pic:spPr bwMode="auto">
+                    <a:xfrm>
+                      <a:off x="0" y="0"/>
+                      <a:ext cx="3600000" cy="1815873"/>
+                    </a:xfrm>
+                    <a:prstGeom prst="rect">
+                      <a:avLst/>
+                    </a:prstGeom>
+                    <a:noFill/>
+                    <a:ln>
+                      <a:noFill/>
+                    </a:ln>
+                  </pic:spPr>
+                </pic:pic>
+              </a:graphicData>
+            </a:graphic>
+            <wp14:sizeRelH relativeFrom="page">
+              <wp14:pctWidth>0</wp14:pctWidth>
+            </wp14:sizeRelH>
+            <wp14:sizeRelV relativeFrom="page">
+              <wp14:pctHeight>0</wp14:pctHeight>
+            </wp14:sizeRelV>
+          </wp:anchor>
+        </w:drawing>
+      </w:r>
+    </w:p>
+    <w:p/>
+    <w:p/>
+    <w:p/>
+    <w:p/>
+    <w:p/>
+    <w:p/>
+    <w:p/>
+    <w:p/>
+    <w:p/>
+    <w:p/>
+    <w:p/>
+    <w:p/>
+    <w:p/>
+    <w:p/>
+    <w:p/>
+    <w:p/>
+    <w:p/>
+    <w:p/>
+    <w:p/>
+    <w:p/>
+    <w:p/>
+    <w:p/>
+    <w:p/>
+    <w:p/>
+    <w:p>
+      <w:r>
+        <w:rPr>
+          <w:noProof/>
+        </w:rPr>
+        <w:lastRenderedPageBreak/>
+        <w:drawing>
+          <wp:anchor distT="0" distB="0" distL="114300" distR="114300" simplePos="0" relativeHeight="251659264" behindDoc="0" locked="0" layoutInCell="1" allowOverlap="1" wp14:anchorId="13441C1D" wp14:editId="5423EB23">
+            <wp:simplePos x="0" y="0"/>
+            <wp:positionH relativeFrom="page">
+              <wp:align>left</wp:align>
+            </wp:positionH>
+            <wp:positionV relativeFrom="paragraph">
+              <wp:posOffset>2681605</wp:posOffset>
+            </wp:positionV>
+            <wp:extent cx="3600000" cy="1736396"/>
+            <wp:effectExtent l="0" t="0" r="635" b="0"/>
+            <wp:wrapNone/>
+            <wp:docPr id="2" name="Imagen 2"/>
+            <wp:cNvGraphicFramePr>
+              <a:graphicFrameLocks xmlns:a="http://schemas.openxmlformats.org/drawingml/2006/main" noChangeAspect="1"/>
+            </wp:cNvGraphicFramePr>
+            <a:graphic xmlns:a="http://schemas.openxmlformats.org/drawingml/2006/main">
+              <a:graphicData uri="http://schemas.openxmlformats.org/drawingml/2006/picture">
+                <pic:pic xmlns:pic="http://schemas.openxmlformats.org/drawingml/2006/picture">
+                  <pic:nvPicPr>
+                    <pic:cNvPr id="0" name="Picture 2"/>
+                    <pic:cNvPicPr>
+                      <a:picLocks noChangeAspect="1" noChangeArrowheads="1"/>
+                    </pic:cNvPicPr>
+                  </pic:nvPicPr>
+                  <pic:blipFill>
+                    <a:blip r:embed="rId8" cstate="print">
+                      <a:extLst>
+                        <a:ext uri="{28A0092B-C50C-407E-A947-70E740481C1C}">
+                          <a14:useLocalDpi xmlns:a14="http://schemas.microsoft.com/office/drawing/2010/main" val="0"/>
+                        </a:ext>
+                      </a:extLst>
+                    </a:blip>
+                    <a:srcRect/>
+                    <a:stretch>
+                      <a:fillRect/>
+                    </a:stretch>
+                  </pic:blipFill>
+                  <pic:spPr bwMode="auto">
+                    <a:xfrm>
+                      <a:off x="0" y="0"/>
+                      <a:ext cx="3600000" cy="1736396"/>
                     </a:xfrm>
                     <a:prstGeom prst="rect">
                       <a:avLst/>
@@ -142,18 +375,18 @@
           <w:noProof/>
         </w:rPr>
         <w:drawing>
-          <wp:anchor distT="0" distB="0" distL="114300" distR="114300" simplePos="0" relativeHeight="251661312" behindDoc="0" locked="0" layoutInCell="1" allowOverlap="1" wp14:anchorId="5E2C9AD0" wp14:editId="13965D1A">
+          <wp:anchor distT="0" distB="0" distL="114300" distR="114300" simplePos="0" relativeHeight="251660288" behindDoc="0" locked="0" layoutInCell="1" allowOverlap="1" wp14:anchorId="7C27C0E2" wp14:editId="3BAC1810">
             <wp:simplePos x="0" y="0"/>
-            <wp:positionH relativeFrom="margin">
-              <wp:align>center</wp:align>
+            <wp:positionH relativeFrom="page">
+              <wp:posOffset>3960548</wp:posOffset>
             </wp:positionH>
             <wp:positionV relativeFrom="paragraph">
-              <wp:posOffset>3424555</wp:posOffset>
+              <wp:posOffset>993775</wp:posOffset>
             </wp:positionV>
-            <wp:extent cx="4140000" cy="2077315"/>
-            <wp:effectExtent l="0" t="0" r="0" b="0"/>
+            <wp:extent cx="3600000" cy="1819081"/>
+            <wp:effectExtent l="0" t="0" r="635" b="0"/>
             <wp:wrapNone/>
-            <wp:docPr id="3" name="Imagen 3"/>
+            <wp:docPr id="4" name="Imagen 4"/>
             <wp:cNvGraphicFramePr>
               <a:graphicFrameLocks xmlns:a="http://schemas.openxmlformats.org/drawingml/2006/main" noChangeAspect="1"/>
             </wp:cNvGraphicFramePr>
@@ -161,13 +394,13 @@
               <a:graphicData uri="http://schemas.openxmlformats.org/drawingml/2006/picture">
                 <pic:pic xmlns:pic="http://schemas.openxmlformats.org/drawingml/2006/picture">
                   <pic:nvPicPr>
-                    <pic:cNvPr id="0" name="Picture 3"/>
+                    <pic:cNvPr id="0" name="Picture 4"/>
                     <pic:cNvPicPr>
                       <a:picLocks noChangeAspect="1" noChangeArrowheads="1"/>
                     </pic:cNvPicPr>
                   </pic:nvPicPr>
                   <pic:blipFill>
-                    <a:blip r:embed="rId6" cstate="print">
+                    <a:blip r:embed="rId9" cstate="print">
                       <a:extLst>
                         <a:ext uri="{28A0092B-C50C-407E-A947-70E740481C1C}">
                           <a14:useLocalDpi xmlns:a14="http://schemas.microsoft.com/office/drawing/2010/main" val="0"/>
@@ -182,7 +415,7 @@
                   <pic:spPr bwMode="auto">
                     <a:xfrm>
                       <a:off x="0" y="0"/>
-                      <a:ext cx="4140000" cy="2077315"/>
+                      <a:ext cx="3600000" cy="1819081"/>
                     </a:xfrm>
                     <a:prstGeom prst="rect">
                       <a:avLst/>
@@ -209,18 +442,18 @@
           <w:noProof/>
         </w:rPr>
         <w:drawing>
-          <wp:anchor distT="0" distB="0" distL="114300" distR="114300" simplePos="0" relativeHeight="251658240" behindDoc="0" locked="0" layoutInCell="1" allowOverlap="1" wp14:anchorId="65528449" wp14:editId="6DDEB36D">
+          <wp:anchor distT="0" distB="0" distL="114300" distR="114300" simplePos="0" relativeHeight="251662336" behindDoc="0" locked="0" layoutInCell="1" allowOverlap="1" wp14:anchorId="7A274B94" wp14:editId="64B62B68">
             <wp:simplePos x="0" y="0"/>
-            <wp:positionH relativeFrom="margin">
-              <wp:posOffset>631230</wp:posOffset>
+            <wp:positionH relativeFrom="page">
+              <wp:align>left</wp:align>
             </wp:positionH>
             <wp:positionV relativeFrom="paragraph">
-              <wp:posOffset>1186180</wp:posOffset>
+              <wp:posOffset>-899795</wp:posOffset>
             </wp:positionV>
-            <wp:extent cx="4140000" cy="2084629"/>
-            <wp:effectExtent l="0" t="0" r="0" b="0"/>
+            <wp:extent cx="3600000" cy="1602835"/>
+            <wp:effectExtent l="0" t="0" r="635" b="0"/>
             <wp:wrapNone/>
-            <wp:docPr id="5" name="Imagen 5"/>
+            <wp:docPr id="1" name="Imagen 1"/>
             <wp:cNvGraphicFramePr>
               <a:graphicFrameLocks xmlns:a="http://schemas.openxmlformats.org/drawingml/2006/main" noChangeAspect="1"/>
             </wp:cNvGraphicFramePr>
@@ -228,13 +461,13 @@
               <a:graphicData uri="http://schemas.openxmlformats.org/drawingml/2006/picture">
                 <pic:pic xmlns:pic="http://schemas.openxmlformats.org/drawingml/2006/picture">
                   <pic:nvPicPr>
-                    <pic:cNvPr id="0" name="Picture 5"/>
+                    <pic:cNvPr id="0" name="Picture 1"/>
                     <pic:cNvPicPr>
                       <a:picLocks noChangeAspect="1" noChangeArrowheads="1"/>
                     </pic:cNvPicPr>
                   </pic:nvPicPr>
                   <pic:blipFill>
-                    <a:blip r:embed="rId7" cstate="print">
+                    <a:blip r:embed="rId10" cstate="print">
                       <a:extLst>
                         <a:ext uri="{28A0092B-C50C-407E-A947-70E740481C1C}">
                           <a14:useLocalDpi xmlns:a14="http://schemas.microsoft.com/office/drawing/2010/main" val="0"/>
@@ -249,7 +482,7 @@
                   <pic:spPr bwMode="auto">
                     <a:xfrm>
                       <a:off x="0" y="0"/>
-                      <a:ext cx="4140000" cy="2084629"/>
+                      <a:ext cx="3600000" cy="1602835"/>
                     </a:xfrm>
                     <a:prstGeom prst="rect">
                       <a:avLst/>
@@ -276,18 +509,18 @@
           <w:noProof/>
         </w:rPr>
         <w:drawing>
-          <wp:anchor distT="0" distB="0" distL="114300" distR="114300" simplePos="0" relativeHeight="251662336" behindDoc="0" locked="0" layoutInCell="1" allowOverlap="1" wp14:anchorId="7A274B94" wp14:editId="23E6F200">
+          <wp:anchor distT="0" distB="0" distL="114300" distR="114300" simplePos="0" relativeHeight="251658240" behindDoc="0" locked="0" layoutInCell="1" allowOverlap="1" wp14:anchorId="65528449" wp14:editId="25666825">
             <wp:simplePos x="0" y="0"/>
-            <wp:positionH relativeFrom="margin">
-              <wp:align>center</wp:align>
+            <wp:positionH relativeFrom="page">
+              <wp:align>right</wp:align>
             </wp:positionH>
             <wp:positionV relativeFrom="paragraph">
-              <wp:posOffset>-785495</wp:posOffset>
+              <wp:posOffset>-898525</wp:posOffset>
             </wp:positionV>
-            <wp:extent cx="4140000" cy="1843260"/>
-            <wp:effectExtent l="0" t="0" r="0" b="5080"/>
+            <wp:extent cx="3600000" cy="1812721"/>
+            <wp:effectExtent l="0" t="0" r="635" b="0"/>
             <wp:wrapNone/>
-            <wp:docPr id="1" name="Imagen 1"/>
+            <wp:docPr id="5" name="Imagen 5"/>
             <wp:cNvGraphicFramePr>
               <a:graphicFrameLocks xmlns:a="http://schemas.openxmlformats.org/drawingml/2006/main" noChangeAspect="1"/>
             </wp:cNvGraphicFramePr>
@@ -295,13 +528,13 @@
               <a:graphicData uri="http://schemas.openxmlformats.org/drawingml/2006/picture">
                 <pic:pic xmlns:pic="http://schemas.openxmlformats.org/drawingml/2006/picture">
                   <pic:nvPicPr>
-                    <pic:cNvPr id="0" name="Picture 1"/>
+                    <pic:cNvPr id="0" name="Picture 5"/>
                     <pic:cNvPicPr>
                       <a:picLocks noChangeAspect="1" noChangeArrowheads="1"/>
                     </pic:cNvPicPr>
                   </pic:nvPicPr>
                   <pic:blipFill>
-                    <a:blip r:embed="rId8" cstate="print">
+                    <a:blip r:embed="rId11" cstate="print">
                       <a:extLst>
                         <a:ext uri="{28A0092B-C50C-407E-A947-70E740481C1C}">
                           <a14:useLocalDpi xmlns:a14="http://schemas.microsoft.com/office/drawing/2010/main" val="0"/>
@@ -316,7 +549,74 @@
                   <pic:spPr bwMode="auto">
                     <a:xfrm>
                       <a:off x="0" y="0"/>
-                      <a:ext cx="4140000" cy="1843260"/>
+                      <a:ext cx="3600000" cy="1812721"/>
+                    </a:xfrm>
+                    <a:prstGeom prst="rect">
+                      <a:avLst/>
+                    </a:prstGeom>
+                    <a:noFill/>
+                    <a:ln>
+                      <a:noFill/>
+                    </a:ln>
+                  </pic:spPr>
+                </pic:pic>
+              </a:graphicData>
+            </a:graphic>
+            <wp14:sizeRelH relativeFrom="page">
+              <wp14:pctWidth>0</wp14:pctWidth>
+            </wp14:sizeRelH>
+            <wp14:sizeRelV relativeFrom="page">
+              <wp14:pctHeight>0</wp14:pctHeight>
+            </wp14:sizeRelV>
+          </wp:anchor>
+        </w:drawing>
+      </w:r>
+      <w:r>
+        <w:rPr>
+          <w:noProof/>
+        </w:rPr>
+        <w:drawing>
+          <wp:anchor distT="0" distB="0" distL="114300" distR="114300" simplePos="0" relativeHeight="251661312" behindDoc="0" locked="0" layoutInCell="1" allowOverlap="1" wp14:anchorId="5E2C9AD0" wp14:editId="1DDF9511">
+            <wp:simplePos x="0" y="0"/>
+            <wp:positionH relativeFrom="page">
+              <wp:align>left</wp:align>
+            </wp:positionH>
+            <wp:positionV relativeFrom="paragraph">
+              <wp:posOffset>738505</wp:posOffset>
+            </wp:positionV>
+            <wp:extent cx="3600000" cy="1806361"/>
+            <wp:effectExtent l="0" t="0" r="635" b="3810"/>
+            <wp:wrapNone/>
+            <wp:docPr id="3" name="Imagen 3"/>
+            <wp:cNvGraphicFramePr>
+              <a:graphicFrameLocks xmlns:a="http://schemas.openxmlformats.org/drawingml/2006/main" noChangeAspect="1"/>
+            </wp:cNvGraphicFramePr>
+            <a:graphic xmlns:a="http://schemas.openxmlformats.org/drawingml/2006/main">
+              <a:graphicData uri="http://schemas.openxmlformats.org/drawingml/2006/picture">
+                <pic:pic xmlns:pic="http://schemas.openxmlformats.org/drawingml/2006/picture">
+                  <pic:nvPicPr>
+                    <pic:cNvPr id="0" name="Picture 3"/>
+                    <pic:cNvPicPr>
+                      <a:picLocks noChangeAspect="1" noChangeArrowheads="1"/>
+                    </pic:cNvPicPr>
+                  </pic:nvPicPr>
+                  <pic:blipFill>
+                    <a:blip r:embed="rId12" cstate="print">
+                      <a:extLst>
+                        <a:ext uri="{28A0092B-C50C-407E-A947-70E740481C1C}">
+                          <a14:useLocalDpi xmlns:a14="http://schemas.microsoft.com/office/drawing/2010/main" val="0"/>
+                        </a:ext>
+                      </a:extLst>
+                    </a:blip>
+                    <a:srcRect/>
+                    <a:stretch>
+                      <a:fillRect/>
+                    </a:stretch>
+                  </pic:blipFill>
+                  <pic:spPr bwMode="auto">
+                    <a:xfrm>
+                      <a:off x="0" y="0"/>
+                      <a:ext cx="3600000" cy="1806361"/>
                     </a:xfrm>
                     <a:prstGeom prst="rect">
                       <a:avLst/>

</xml_diff>

<commit_message>
Ejercicio placa auto terminado
</commit_message>
<xml_diff>
--- a/placas/reto 35 krakedev.docx
+++ b/placas/reto 35 krakedev.docx
@@ -7,6 +7,306 @@
         <w:rPr>
           <w:noProof/>
         </w:rPr>
+        <w:drawing>
+          <wp:anchor distT="0" distB="0" distL="114300" distR="114300" simplePos="0" relativeHeight="251674624" behindDoc="0" locked="0" layoutInCell="1" allowOverlap="1" wp14:anchorId="4E92670E" wp14:editId="542653D9">
+            <wp:simplePos x="0" y="0"/>
+            <wp:positionH relativeFrom="page">
+              <wp:align>right</wp:align>
+            </wp:positionH>
+            <wp:positionV relativeFrom="paragraph">
+              <wp:posOffset>757555</wp:posOffset>
+            </wp:positionV>
+            <wp:extent cx="3600000" cy="1847619"/>
+            <wp:effectExtent l="0" t="0" r="635" b="635"/>
+            <wp:wrapNone/>
+            <wp:docPr id="17" name="Imagen 17"/>
+            <wp:cNvGraphicFramePr>
+              <a:graphicFrameLocks xmlns:a="http://schemas.openxmlformats.org/drawingml/2006/main" noChangeAspect="1"/>
+            </wp:cNvGraphicFramePr>
+            <a:graphic xmlns:a="http://schemas.openxmlformats.org/drawingml/2006/main">
+              <a:graphicData uri="http://schemas.openxmlformats.org/drawingml/2006/picture">
+                <pic:pic xmlns:pic="http://schemas.openxmlformats.org/drawingml/2006/picture">
+                  <pic:nvPicPr>
+                    <pic:cNvPr id="0" name="Picture 2"/>
+                    <pic:cNvPicPr>
+                      <a:picLocks noChangeAspect="1" noChangeArrowheads="1"/>
+                    </pic:cNvPicPr>
+                  </pic:nvPicPr>
+                  <pic:blipFill>
+                    <a:blip r:embed="rId4" cstate="print">
+                      <a:extLst>
+                        <a:ext uri="{28A0092B-C50C-407E-A947-70E740481C1C}">
+                          <a14:useLocalDpi xmlns:a14="http://schemas.microsoft.com/office/drawing/2010/main" val="0"/>
+                        </a:ext>
+                      </a:extLst>
+                    </a:blip>
+                    <a:srcRect/>
+                    <a:stretch>
+                      <a:fillRect/>
+                    </a:stretch>
+                  </pic:blipFill>
+                  <pic:spPr bwMode="auto">
+                    <a:xfrm>
+                      <a:off x="0" y="0"/>
+                      <a:ext cx="3600000" cy="1847619"/>
+                    </a:xfrm>
+                    <a:prstGeom prst="rect">
+                      <a:avLst/>
+                    </a:prstGeom>
+                    <a:noFill/>
+                    <a:ln>
+                      <a:noFill/>
+                    </a:ln>
+                  </pic:spPr>
+                </pic:pic>
+              </a:graphicData>
+            </a:graphic>
+            <wp14:sizeRelH relativeFrom="page">
+              <wp14:pctWidth>0</wp14:pctWidth>
+            </wp14:sizeRelH>
+            <wp14:sizeRelV relativeFrom="page">
+              <wp14:pctHeight>0</wp14:pctHeight>
+            </wp14:sizeRelV>
+          </wp:anchor>
+        </w:drawing>
+      </w:r>
+    </w:p>
+    <w:p/>
+    <w:p>
+      <w:r>
+        <w:rPr>
+          <w:noProof/>
+        </w:rPr>
+        <w:drawing>
+          <wp:anchor distT="0" distB="0" distL="114300" distR="114300" simplePos="0" relativeHeight="251673600" behindDoc="0" locked="0" layoutInCell="1" allowOverlap="1" wp14:anchorId="442E3DD9" wp14:editId="7E0D0283">
+            <wp:simplePos x="0" y="0"/>
+            <wp:positionH relativeFrom="page">
+              <wp:align>left</wp:align>
+            </wp:positionH>
+            <wp:positionV relativeFrom="paragraph">
+              <wp:posOffset>147320</wp:posOffset>
+            </wp:positionV>
+            <wp:extent cx="3599815" cy="1774190"/>
+            <wp:effectExtent l="0" t="0" r="635" b="0"/>
+            <wp:wrapNone/>
+            <wp:docPr id="16" name="Imagen 16"/>
+            <wp:cNvGraphicFramePr>
+              <a:graphicFrameLocks xmlns:a="http://schemas.openxmlformats.org/drawingml/2006/main" noChangeAspect="1"/>
+            </wp:cNvGraphicFramePr>
+            <a:graphic xmlns:a="http://schemas.openxmlformats.org/drawingml/2006/main">
+              <a:graphicData uri="http://schemas.openxmlformats.org/drawingml/2006/picture">
+                <pic:pic xmlns:pic="http://schemas.openxmlformats.org/drawingml/2006/picture">
+                  <pic:nvPicPr>
+                    <pic:cNvPr id="0" name="Picture 1"/>
+                    <pic:cNvPicPr>
+                      <a:picLocks noChangeAspect="1" noChangeArrowheads="1"/>
+                    </pic:cNvPicPr>
+                  </pic:nvPicPr>
+                  <pic:blipFill>
+                    <a:blip r:embed="rId5" cstate="print">
+                      <a:extLst>
+                        <a:ext uri="{28A0092B-C50C-407E-A947-70E740481C1C}">
+                          <a14:useLocalDpi xmlns:a14="http://schemas.microsoft.com/office/drawing/2010/main" val="0"/>
+                        </a:ext>
+                      </a:extLst>
+                    </a:blip>
+                    <a:srcRect/>
+                    <a:stretch>
+                      <a:fillRect/>
+                    </a:stretch>
+                  </pic:blipFill>
+                  <pic:spPr bwMode="auto">
+                    <a:xfrm>
+                      <a:off x="0" y="0"/>
+                      <a:ext cx="3599815" cy="1774190"/>
+                    </a:xfrm>
+                    <a:prstGeom prst="rect">
+                      <a:avLst/>
+                    </a:prstGeom>
+                    <a:noFill/>
+                    <a:ln>
+                      <a:noFill/>
+                    </a:ln>
+                  </pic:spPr>
+                </pic:pic>
+              </a:graphicData>
+            </a:graphic>
+            <wp14:sizeRelH relativeFrom="page">
+              <wp14:pctWidth>0</wp14:pctWidth>
+            </wp14:sizeRelH>
+            <wp14:sizeRelV relativeFrom="page">
+              <wp14:pctHeight>0</wp14:pctHeight>
+            </wp14:sizeRelV>
+          </wp:anchor>
+        </w:drawing>
+      </w:r>
+    </w:p>
+    <w:p/>
+    <w:p/>
+    <w:p/>
+    <w:p/>
+    <w:p/>
+    <w:p/>
+    <w:p>
+      <w:r>
+        <w:rPr>
+          <w:noProof/>
+        </w:rPr>
+        <w:drawing>
+          <wp:anchor distT="0" distB="0" distL="114300" distR="114300" simplePos="0" relativeHeight="251676672" behindDoc="0" locked="0" layoutInCell="1" allowOverlap="1" wp14:anchorId="36FD4B01" wp14:editId="7FA5286E">
+            <wp:simplePos x="0" y="0"/>
+            <wp:positionH relativeFrom="page">
+              <wp:align>left</wp:align>
+            </wp:positionH>
+            <wp:positionV relativeFrom="paragraph">
+              <wp:posOffset>370840</wp:posOffset>
+            </wp:positionV>
+            <wp:extent cx="3599815" cy="1805940"/>
+            <wp:effectExtent l="0" t="0" r="635" b="3810"/>
+            <wp:wrapNone/>
+            <wp:docPr id="18" name="Imagen 18"/>
+            <wp:cNvGraphicFramePr>
+              <a:graphicFrameLocks xmlns:a="http://schemas.openxmlformats.org/drawingml/2006/main" noChangeAspect="1"/>
+            </wp:cNvGraphicFramePr>
+            <a:graphic xmlns:a="http://schemas.openxmlformats.org/drawingml/2006/main">
+              <a:graphicData uri="http://schemas.openxmlformats.org/drawingml/2006/picture">
+                <pic:pic xmlns:pic="http://schemas.openxmlformats.org/drawingml/2006/picture">
+                  <pic:nvPicPr>
+                    <pic:cNvPr id="0" name="Picture 3"/>
+                    <pic:cNvPicPr>
+                      <a:picLocks noChangeAspect="1" noChangeArrowheads="1"/>
+                    </pic:cNvPicPr>
+                  </pic:nvPicPr>
+                  <pic:blipFill>
+                    <a:blip r:embed="rId6" cstate="print">
+                      <a:extLst>
+                        <a:ext uri="{28A0092B-C50C-407E-A947-70E740481C1C}">
+                          <a14:useLocalDpi xmlns:a14="http://schemas.microsoft.com/office/drawing/2010/main" val="0"/>
+                        </a:ext>
+                      </a:extLst>
+                    </a:blip>
+                    <a:srcRect/>
+                    <a:stretch>
+                      <a:fillRect/>
+                    </a:stretch>
+                  </pic:blipFill>
+                  <pic:spPr bwMode="auto">
+                    <a:xfrm>
+                      <a:off x="0" y="0"/>
+                      <a:ext cx="3599815" cy="1805940"/>
+                    </a:xfrm>
+                    <a:prstGeom prst="rect">
+                      <a:avLst/>
+                    </a:prstGeom>
+                    <a:noFill/>
+                    <a:ln>
+                      <a:noFill/>
+                    </a:ln>
+                  </pic:spPr>
+                </pic:pic>
+              </a:graphicData>
+            </a:graphic>
+            <wp14:sizeRelH relativeFrom="page">
+              <wp14:pctWidth>0</wp14:pctWidth>
+            </wp14:sizeRelH>
+            <wp14:sizeRelV relativeFrom="page">
+              <wp14:pctHeight>0</wp14:pctHeight>
+            </wp14:sizeRelV>
+          </wp:anchor>
+        </w:drawing>
+      </w:r>
+      <w:r>
+        <w:rPr>
+          <w:noProof/>
+        </w:rPr>
+        <w:drawing>
+          <wp:anchor distT="0" distB="0" distL="114300" distR="114300" simplePos="0" relativeHeight="251675648" behindDoc="0" locked="0" layoutInCell="1" allowOverlap="1" wp14:anchorId="1AC78467" wp14:editId="6D4B5FC0">
+            <wp:simplePos x="0" y="0"/>
+            <wp:positionH relativeFrom="page">
+              <wp:align>right</wp:align>
+            </wp:positionH>
+            <wp:positionV relativeFrom="paragraph">
+              <wp:posOffset>323215</wp:posOffset>
+            </wp:positionV>
+            <wp:extent cx="3600000" cy="1793640"/>
+            <wp:effectExtent l="0" t="0" r="635" b="0"/>
+            <wp:wrapNone/>
+            <wp:docPr id="19" name="Imagen 19"/>
+            <wp:cNvGraphicFramePr>
+              <a:graphicFrameLocks xmlns:a="http://schemas.openxmlformats.org/drawingml/2006/main" noChangeAspect="1"/>
+            </wp:cNvGraphicFramePr>
+            <a:graphic xmlns:a="http://schemas.openxmlformats.org/drawingml/2006/main">
+              <a:graphicData uri="http://schemas.openxmlformats.org/drawingml/2006/picture">
+                <pic:pic xmlns:pic="http://schemas.openxmlformats.org/drawingml/2006/picture">
+                  <pic:nvPicPr>
+                    <pic:cNvPr id="0" name="Picture 4"/>
+                    <pic:cNvPicPr>
+                      <a:picLocks noChangeAspect="1" noChangeArrowheads="1"/>
+                    </pic:cNvPicPr>
+                  </pic:nvPicPr>
+                  <pic:blipFill>
+                    <a:blip r:embed="rId7" cstate="print">
+                      <a:extLst>
+                        <a:ext uri="{28A0092B-C50C-407E-A947-70E740481C1C}">
+                          <a14:useLocalDpi xmlns:a14="http://schemas.microsoft.com/office/drawing/2010/main" val="0"/>
+                        </a:ext>
+                      </a:extLst>
+                    </a:blip>
+                    <a:srcRect/>
+                    <a:stretch>
+                      <a:fillRect/>
+                    </a:stretch>
+                  </pic:blipFill>
+                  <pic:spPr bwMode="auto">
+                    <a:xfrm>
+                      <a:off x="0" y="0"/>
+                      <a:ext cx="3600000" cy="1793640"/>
+                    </a:xfrm>
+                    <a:prstGeom prst="rect">
+                      <a:avLst/>
+                    </a:prstGeom>
+                    <a:noFill/>
+                    <a:ln>
+                      <a:noFill/>
+                    </a:ln>
+                  </pic:spPr>
+                </pic:pic>
+              </a:graphicData>
+            </a:graphic>
+            <wp14:sizeRelH relativeFrom="page">
+              <wp14:pctWidth>0</wp14:pctWidth>
+            </wp14:sizeRelH>
+            <wp14:sizeRelV relativeFrom="page">
+              <wp14:pctHeight>0</wp14:pctHeight>
+            </wp14:sizeRelV>
+          </wp:anchor>
+        </w:drawing>
+      </w:r>
+    </w:p>
+    <w:p/>
+    <w:p/>
+    <w:p/>
+    <w:p/>
+    <w:p/>
+    <w:p/>
+    <w:p/>
+    <w:p/>
+    <w:p/>
+    <w:p/>
+    <w:p/>
+    <w:p/>
+    <w:p/>
+    <w:p/>
+    <w:p/>
+    <w:p/>
+    <w:p/>
+    <w:p/>
+    <w:p>
+      <w:r>
+        <w:rPr>
+          <w:noProof/>
+        </w:rPr>
+        <w:lastRenderedPageBreak/>
         <w:drawing>
           <wp:anchor distT="0" distB="0" distL="114300" distR="114300" simplePos="0" relativeHeight="251670528" behindDoc="0" locked="0" layoutInCell="1" allowOverlap="1" wp14:anchorId="4AAADCC2" wp14:editId="035A4272">
             <wp:simplePos x="0" y="0"/>
@@ -33,7 +333,7 @@
                     </pic:cNvPicPr>
                   </pic:nvPicPr>
                   <pic:blipFill>
-                    <a:blip r:embed="rId4" cstate="print">
+                    <a:blip r:embed="rId8" cstate="print">
                       <a:extLst>
                         <a:ext uri="{28A0092B-C50C-407E-A947-70E740481C1C}">
                           <a14:useLocalDpi xmlns:a14="http://schemas.microsoft.com/office/drawing/2010/main" val="0"/>
@@ -75,7 +375,7 @@
           <w:noProof/>
         </w:rPr>
         <w:drawing>
-          <wp:anchor distT="0" distB="0" distL="114300" distR="114300" simplePos="0" relativeHeight="251668480" behindDoc="0" locked="0" layoutInCell="1" allowOverlap="1" wp14:anchorId="5F84C1BE" wp14:editId="45FC83D4">
+          <wp:anchor distT="0" distB="0" distL="114300" distR="114300" simplePos="0" relativeHeight="251668480" behindDoc="0" locked="0" layoutInCell="1" allowOverlap="1" wp14:anchorId="5F84C1BE" wp14:editId="3143D469">
             <wp:simplePos x="0" y="0"/>
             <wp:positionH relativeFrom="page">
               <wp:align>left</wp:align>
@@ -100,7 +400,7 @@
                     </pic:cNvPicPr>
                   </pic:nvPicPr>
                   <pic:blipFill>
-                    <a:blip r:embed="rId5" cstate="print">
+                    <a:blip r:embed="rId9" cstate="print">
                       <a:extLst>
                         <a:ext uri="{28A0092B-C50C-407E-A947-70E740481C1C}">
                           <a14:useLocalDpi xmlns:a14="http://schemas.microsoft.com/office/drawing/2010/main" val="0"/>
@@ -171,7 +471,7 @@
                     </pic:cNvPicPr>
                   </pic:nvPicPr>
                   <pic:blipFill>
-                    <a:blip r:embed="rId6" cstate="print">
+                    <a:blip r:embed="rId10" cstate="print">
                       <a:extLst>
                         <a:ext uri="{28A0092B-C50C-407E-A947-70E740481C1C}">
                           <a14:useLocalDpi xmlns:a14="http://schemas.microsoft.com/office/drawing/2010/main" val="0"/>
@@ -240,7 +540,7 @@
                     </pic:cNvPicPr>
                   </pic:nvPicPr>
                   <pic:blipFill>
-                    <a:blip r:embed="rId7" cstate="print">
+                    <a:blip r:embed="rId11" cstate="print">
                       <a:extLst>
                         <a:ext uri="{28A0092B-C50C-407E-A947-70E740481C1C}">
                           <a14:useLocalDpi xmlns:a14="http://schemas.microsoft.com/office/drawing/2010/main" val="0"/>
@@ -314,7 +614,7 @@
                     </pic:cNvPicPr>
                   </pic:nvPicPr>
                   <pic:blipFill>
-                    <a:blip r:embed="rId8" cstate="print">
+                    <a:blip r:embed="rId12" cstate="print">
                       <a:extLst>
                         <a:ext uri="{28A0092B-C50C-407E-A947-70E740481C1C}">
                           <a14:useLocalDpi xmlns:a14="http://schemas.microsoft.com/office/drawing/2010/main" val="0"/>
@@ -381,7 +681,7 @@
                     </pic:cNvPicPr>
                   </pic:nvPicPr>
                   <pic:blipFill>
-                    <a:blip r:embed="rId9" cstate="print">
+                    <a:blip r:embed="rId13" cstate="print">
                       <a:extLst>
                         <a:ext uri="{28A0092B-C50C-407E-A947-70E740481C1C}">
                           <a14:useLocalDpi xmlns:a14="http://schemas.microsoft.com/office/drawing/2010/main" val="0"/>
@@ -468,7 +768,7 @@
                     </pic:cNvPicPr>
                   </pic:nvPicPr>
                   <pic:blipFill>
-                    <a:blip r:embed="rId10" cstate="print">
+                    <a:blip r:embed="rId14" cstate="print">
                       <a:extLst>
                         <a:ext uri="{28A0092B-C50C-407E-A947-70E740481C1C}">
                           <a14:useLocalDpi xmlns:a14="http://schemas.microsoft.com/office/drawing/2010/main" val="0"/>
@@ -535,7 +835,7 @@
                     </pic:cNvPicPr>
                   </pic:nvPicPr>
                   <pic:blipFill>
-                    <a:blip r:embed="rId11" cstate="print">
+                    <a:blip r:embed="rId15" cstate="print">
                       <a:extLst>
                         <a:ext uri="{28A0092B-C50C-407E-A947-70E740481C1C}">
                           <a14:useLocalDpi xmlns:a14="http://schemas.microsoft.com/office/drawing/2010/main" val="0"/>
@@ -605,7 +905,7 @@
                     </pic:cNvPicPr>
                   </pic:nvPicPr>
                   <pic:blipFill>
-                    <a:blip r:embed="rId12" cstate="print">
+                    <a:blip r:embed="rId16" cstate="print">
                       <a:extLst>
                         <a:ext uri="{28A0092B-C50C-407E-A947-70E740481C1C}">
                           <a14:useLocalDpi xmlns:a14="http://schemas.microsoft.com/office/drawing/2010/main" val="0"/>
@@ -674,7 +974,7 @@
                     </pic:cNvPicPr>
                   </pic:nvPicPr>
                   <pic:blipFill>
-                    <a:blip r:embed="rId13" cstate="print">
+                    <a:blip r:embed="rId17" cstate="print">
                       <a:extLst>
                         <a:ext uri="{28A0092B-C50C-407E-A947-70E740481C1C}">
                           <a14:useLocalDpi xmlns:a14="http://schemas.microsoft.com/office/drawing/2010/main" val="0"/>
@@ -768,7 +1068,7 @@
                     </pic:cNvPicPr>
                   </pic:nvPicPr>
                   <pic:blipFill>
-                    <a:blip r:embed="rId14" cstate="print">
+                    <a:blip r:embed="rId18" cstate="print">
                       <a:extLst>
                         <a:ext uri="{28A0092B-C50C-407E-A947-70E740481C1C}">
                           <a14:useLocalDpi xmlns:a14="http://schemas.microsoft.com/office/drawing/2010/main" val="0"/>
@@ -835,7 +1135,7 @@
                     </pic:cNvPicPr>
                   </pic:nvPicPr>
                   <pic:blipFill>
-                    <a:blip r:embed="rId15" cstate="print">
+                    <a:blip r:embed="rId19" cstate="print">
                       <a:extLst>
                         <a:ext uri="{28A0092B-C50C-407E-A947-70E740481C1C}">
                           <a14:useLocalDpi xmlns:a14="http://schemas.microsoft.com/office/drawing/2010/main" val="0"/>
@@ -902,7 +1202,7 @@
                     </pic:cNvPicPr>
                   </pic:nvPicPr>
                   <pic:blipFill>
-                    <a:blip r:embed="rId16" cstate="print">
+                    <a:blip r:embed="rId20" cstate="print">
                       <a:extLst>
                         <a:ext uri="{28A0092B-C50C-407E-A947-70E740481C1C}">
                           <a14:useLocalDpi xmlns:a14="http://schemas.microsoft.com/office/drawing/2010/main" val="0"/>
@@ -969,7 +1269,7 @@
                     </pic:cNvPicPr>
                   </pic:nvPicPr>
                   <pic:blipFill>
-                    <a:blip r:embed="rId17" cstate="print">
+                    <a:blip r:embed="rId21" cstate="print">
                       <a:extLst>
                         <a:ext uri="{28A0092B-C50C-407E-A947-70E740481C1C}">
                           <a14:useLocalDpi xmlns:a14="http://schemas.microsoft.com/office/drawing/2010/main" val="0"/>
@@ -1036,7 +1336,7 @@
                     </pic:cNvPicPr>
                   </pic:nvPicPr>
                   <pic:blipFill>
-                    <a:blip r:embed="rId18" cstate="print">
+                    <a:blip r:embed="rId22" cstate="print">
                       <a:extLst>
                         <a:ext uri="{28A0092B-C50C-407E-A947-70E740481C1C}">
                           <a14:useLocalDpi xmlns:a14="http://schemas.microsoft.com/office/drawing/2010/main" val="0"/>

</xml_diff>